<commit_message>
done a1 code part
</commit_message>
<xml_diff>
--- a/CSI2110 Assingment 1.docx
+++ b/CSI2110 Assingment 1.docx
@@ -122,7 +122,6 @@
         </w:rPr>
         <w:t xml:space="preserve">. This worst case involves </w:t>
       </w:r>
-      <w:proofErr w:type="spellStart"/>
       <w:r>
         <w:rPr>
           <w:rFonts w:ascii="Consolas" w:hAnsi="Consolas"/>
@@ -131,7 +130,6 @@
         </w:rPr>
         <w:t>val</w:t>
       </w:r>
-      <w:proofErr w:type="spellEnd"/>
       <w:r>
         <w:rPr>
           <w:rFonts w:ascii="Cambria" w:hAnsi="Cambria"/>
@@ -222,7 +220,6 @@
         </w:rPr>
         <w:t xml:space="preserve"> must be iterated over before </w:t>
       </w:r>
-      <w:proofErr w:type="spellStart"/>
       <w:r>
         <w:rPr>
           <w:rFonts w:ascii="Consolas" w:hAnsi="Consolas"/>
@@ -231,7 +228,6 @@
         </w:rPr>
         <w:t>val</w:t>
       </w:r>
-      <w:proofErr w:type="spellEnd"/>
       <w:r>
         <w:rPr>
           <w:rFonts w:ascii="Consolas" w:hAnsi="Consolas"/>
@@ -265,23 +261,8 @@
         <w:rPr>
           <w:rFonts w:ascii="Cambria" w:hAnsi="Cambria"/>
         </w:rPr>
-        <w:t xml:space="preserve"> The best-case running time for this algorithm with an array of size n is </w:t>
-      </w:r>
-      <w:proofErr w:type="gramStart"/>
-      <w:r>
-        <w:rPr>
-          <w:rFonts w:ascii="Cambria" w:hAnsi="Cambria"/>
-        </w:rPr>
-        <w:t>O(</w:t>
-      </w:r>
-      <w:proofErr w:type="gramEnd"/>
-      <w:r>
-        <w:rPr>
-          <w:rFonts w:ascii="Cambria" w:hAnsi="Cambria"/>
-        </w:rPr>
-        <w:t xml:space="preserve">1). This best-case scenario requires </w:t>
-      </w:r>
-      <w:proofErr w:type="spellStart"/>
+        <w:t xml:space="preserve"> The best-case running time for this algorithm with an array of size n is O(1). This best-case scenario requires </w:t>
+      </w:r>
       <w:r>
         <w:rPr>
           <w:rFonts w:ascii="Consolas" w:hAnsi="Consolas"/>
@@ -290,7 +271,6 @@
         </w:rPr>
         <w:t>val</w:t>
       </w:r>
-      <w:proofErr w:type="spellEnd"/>
       <w:r>
         <w:rPr>
           <w:rFonts w:ascii="Consolas" w:hAnsi="Consolas"/>
@@ -345,45 +325,857 @@
         <w:rPr>
           <w:rFonts w:ascii="Cambria" w:hAnsi="Cambria"/>
         </w:rPr>
-        <w:t xml:space="preserve">Any array of this type will result in a running time of </w:t>
-      </w:r>
-      <w:proofErr w:type="gramStart"/>
-      <w:r>
-        <w:rPr>
-          <w:rFonts w:ascii="Cambria" w:hAnsi="Cambria"/>
-        </w:rPr>
-        <w:t>O(</w:t>
-      </w:r>
-      <w:proofErr w:type="gramEnd"/>
-      <w:r>
-        <w:rPr>
-          <w:rFonts w:ascii="Cambria" w:hAnsi="Cambria"/>
-        </w:rPr>
-        <w:t xml:space="preserve">1), as </w:t>
-      </w:r>
-      <w:proofErr w:type="spellStart"/>
+        <w:t xml:space="preserve">Any array of this type will result in a running time of O(1), as </w:t>
+      </w:r>
       <w:r>
         <w:rPr>
           <w:rFonts w:ascii="Consolas" w:hAnsi="Consolas"/>
           <w:i/>
           <w:iCs/>
         </w:rPr>
-        <w:t>val</w:t>
-      </w:r>
-      <w:proofErr w:type="spellEnd"/>
-      <w:r>
-        <w:rPr>
-          <w:rFonts w:ascii="Consolas" w:hAnsi="Consolas"/>
+        <w:t xml:space="preserve">val </w:t>
+      </w:r>
+      <w:r>
+        <w:rPr>
+          <w:rFonts w:ascii="Cambria" w:hAnsi="Cambria"/>
+        </w:rPr>
+        <w:t>is the first element checked.</w:t>
+      </w:r>
+    </w:p>
+    <w:p>
+      <w:pPr>
+        <w:rPr>
+          <w:rFonts w:ascii="Cambria" w:hAnsi="Cambria"/>
           <w:i/>
           <w:iCs/>
+          <w:u w:val="single"/>
+        </w:rPr>
+      </w:pPr>
+      <w:r>
+        <w:rPr>
+          <w:rFonts w:ascii="Cambria" w:hAnsi="Cambria"/>
+          <w:b/>
+          <w:bCs/>
+        </w:rPr>
+        <w:t>3)</w:t>
+      </w:r>
+      <w:r>
+        <w:rPr>
+          <w:rFonts w:ascii="Cambria" w:hAnsi="Cambria"/>
+        </w:rPr>
+        <w:t xml:space="preserve"> Below are all the required methods (with code), the explanation behind their O(1) runtime, and an example test showing the function of </w:t>
+      </w:r>
+      <w:r>
+        <w:rPr>
+          <w:rFonts w:ascii="Consolas" w:hAnsi="Consolas"/>
+          <w:i/>
+          <w:iCs/>
+        </w:rPr>
+        <w:t>forget(int k).</w:t>
+      </w:r>
+    </w:p>
+    <w:p>
+      <w:pPr>
+        <w:rPr>
+          <w:rFonts w:ascii="Consolas" w:hAnsi="Consolas"/>
+          <w:b/>
+          <w:bCs/>
+        </w:rPr>
+      </w:pPr>
+      <w:r>
+        <w:rPr>
+          <w:rFonts w:ascii="Consolas" w:hAnsi="Consolas"/>
+          <w:b/>
+          <w:bCs/>
+        </w:rPr>
+        <w:t>void push()</w:t>
+      </w:r>
+    </w:p>
+    <w:p>
+      <w:pPr>
+        <w:rPr>
+          <w:rFonts w:ascii="Consolas" w:hAnsi="Consolas"/>
+          <w:b/>
+          <w:bCs/>
+        </w:rPr>
+      </w:pPr>
+      <w:r>
+        <w:rPr>
+          <w:rFonts w:ascii="Consolas" w:hAnsi="Consolas"/>
+          <w:b/>
+          <w:bCs/>
+        </w:rPr>
+        <w:drawing>
+          <wp:inline distT="0" distB="0" distL="0" distR="0" wp14:anchorId="1BB0057A" wp14:editId="357AE226">
+            <wp:extent cx="5248275" cy="2961267"/>
+            <wp:effectExtent l="0" t="0" r="0" b="0"/>
+            <wp:docPr id="1212066381" name="Picture 1" descr="A screen shot of a computer code&#10;&#10;AI-generated content may be incorrect."/>
+            <wp:cNvGraphicFramePr>
+              <a:graphicFrameLocks xmlns:a="http://schemas.openxmlformats.org/drawingml/2006/main" noChangeAspect="1"/>
+            </wp:cNvGraphicFramePr>
+            <a:graphic xmlns:a="http://schemas.openxmlformats.org/drawingml/2006/main">
+              <a:graphicData uri="http://schemas.openxmlformats.org/drawingml/2006/picture">
+                <pic:pic xmlns:pic="http://schemas.openxmlformats.org/drawingml/2006/picture">
+                  <pic:nvPicPr>
+                    <pic:cNvPr id="1212066381" name="Picture 1" descr="A screen shot of a computer code&#10;&#10;AI-generated content may be incorrect."/>
+                    <pic:cNvPicPr/>
+                  </pic:nvPicPr>
+                  <pic:blipFill>
+                    <a:blip r:embed="rId4"/>
+                    <a:stretch>
+                      <a:fillRect/>
+                    </a:stretch>
+                  </pic:blipFill>
+                  <pic:spPr>
+                    <a:xfrm>
+                      <a:off x="0" y="0"/>
+                      <a:ext cx="5251161" cy="2962895"/>
+                    </a:xfrm>
+                    <a:prstGeom prst="rect">
+                      <a:avLst/>
+                    </a:prstGeom>
+                  </pic:spPr>
+                </pic:pic>
+              </a:graphicData>
+            </a:graphic>
+          </wp:inline>
+        </w:drawing>
+      </w:r>
+    </w:p>
+    <w:p>
+      <w:pPr>
+        <w:rPr>
+          <w:rFonts w:ascii="Cambria" w:hAnsi="Cambria"/>
+        </w:rPr>
+      </w:pPr>
+      <w:r>
+        <w:rPr>
+          <w:rFonts w:ascii="Cambria" w:hAnsi="Cambria"/>
+        </w:rPr>
+        <w:t xml:space="preserve">This push() method is O(1) as there are no operations being done based on the stack’s size. </w:t>
+      </w:r>
+      <m:oMath>
+        <m:r>
+          <w:rPr>
+            <w:rFonts w:ascii="Cambria Math" w:hAnsi="Cambria Math"/>
+          </w:rPr>
+          <m:t>∴</m:t>
+        </m:r>
+      </m:oMath>
+      <w:r>
+        <w:rPr>
+          <w:rFonts w:ascii="Cambria" w:hAnsi="Cambria"/>
+        </w:rPr>
+        <w:t>O(1)</w:t>
+      </w:r>
+    </w:p>
+    <w:p>
+      <w:pPr>
+        <w:rPr>
+          <w:rFonts w:ascii="Consolas" w:hAnsi="Consolas"/>
+          <w:b/>
+          <w:bCs/>
+        </w:rPr>
+      </w:pPr>
+    </w:p>
+    <w:p>
+      <w:pPr>
+        <w:rPr>
+          <w:rFonts w:ascii="Consolas" w:hAnsi="Consolas"/>
+          <w:b/>
+          <w:bCs/>
+        </w:rPr>
+      </w:pPr>
+      <w:r>
+        <w:rPr>
+          <w:rFonts w:ascii="Consolas" w:hAnsi="Consolas"/>
+          <w:b/>
+          <w:bCs/>
+        </w:rPr>
+        <w:t>E pop()</w:t>
+      </w:r>
+    </w:p>
+    <w:p>
+      <w:pPr>
+        <w:rPr>
+          <w:rFonts w:ascii="Consolas" w:hAnsi="Consolas"/>
+          <w:b/>
+          <w:bCs/>
+        </w:rPr>
+      </w:pPr>
+      <w:r>
+        <w:rPr>
+          <w:rFonts w:ascii="Consolas" w:hAnsi="Consolas"/>
+          <w:b/>
+          <w:bCs/>
+        </w:rPr>
+        <w:drawing>
+          <wp:inline distT="0" distB="0" distL="0" distR="0" wp14:anchorId="55CD927A" wp14:editId="24BCDCC9">
+            <wp:extent cx="5363323" cy="2886478"/>
+            <wp:effectExtent l="0" t="0" r="0" b="9525"/>
+            <wp:docPr id="452071117" name="Picture 1" descr="A screen shot of a computer code&#10;&#10;AI-generated content may be incorrect."/>
+            <wp:cNvGraphicFramePr>
+              <a:graphicFrameLocks xmlns:a="http://schemas.openxmlformats.org/drawingml/2006/main" noChangeAspect="1"/>
+            </wp:cNvGraphicFramePr>
+            <a:graphic xmlns:a="http://schemas.openxmlformats.org/drawingml/2006/main">
+              <a:graphicData uri="http://schemas.openxmlformats.org/drawingml/2006/picture">
+                <pic:pic xmlns:pic="http://schemas.openxmlformats.org/drawingml/2006/picture">
+                  <pic:nvPicPr>
+                    <pic:cNvPr id="452071117" name="Picture 1" descr="A screen shot of a computer code&#10;&#10;AI-generated content may be incorrect."/>
+                    <pic:cNvPicPr/>
+                  </pic:nvPicPr>
+                  <pic:blipFill>
+                    <a:blip r:embed="rId5"/>
+                    <a:stretch>
+                      <a:fillRect/>
+                    </a:stretch>
+                  </pic:blipFill>
+                  <pic:spPr>
+                    <a:xfrm>
+                      <a:off x="0" y="0"/>
+                      <a:ext cx="5363323" cy="2886478"/>
+                    </a:xfrm>
+                    <a:prstGeom prst="rect">
+                      <a:avLst/>
+                    </a:prstGeom>
+                  </pic:spPr>
+                </pic:pic>
+              </a:graphicData>
+            </a:graphic>
+          </wp:inline>
+        </w:drawing>
+      </w:r>
+    </w:p>
+    <w:p>
+      <w:pPr>
+        <w:rPr>
+          <w:rFonts w:ascii="Cambria" w:hAnsi="Cambria"/>
+        </w:rPr>
+      </w:pPr>
+      <w:r>
+        <w:rPr>
+          <w:rFonts w:ascii="Cambria" w:hAnsi="Cambria"/>
+        </w:rPr>
+        <w:t xml:space="preserve">This pop() method is O(1) for the same reasoning as the previous push() method. There are only pointer assignment operations being performed on the stack. </w:t>
+      </w:r>
+      <m:oMath>
+        <m:r>
+          <w:rPr>
+            <w:rFonts w:ascii="Cambria Math" w:hAnsi="Cambria Math"/>
+          </w:rPr>
+          <m:t>∴</m:t>
+        </m:r>
+      </m:oMath>
+      <w:r>
+        <w:rPr>
+          <w:rFonts w:ascii="Cambria" w:hAnsi="Cambria"/>
+        </w:rPr>
+        <w:t>O(1)</w:t>
+      </w:r>
+    </w:p>
+    <w:p>
+      <w:pPr>
+        <w:rPr>
+          <w:rFonts w:ascii="Consolas" w:hAnsi="Consolas"/>
+          <w:b/>
+          <w:bCs/>
+        </w:rPr>
+      </w:pPr>
+      <w:r>
+        <w:rPr>
+          <w:rFonts w:ascii="Consolas" w:hAnsi="Consolas"/>
+          <w:b/>
+          <w:bCs/>
+        </w:rPr>
+        <w:t>void forget(int k)</w:t>
+      </w:r>
+    </w:p>
+    <w:p>
+      <w:pPr>
+        <w:rPr>
+          <w:rFonts w:ascii="Consolas" w:hAnsi="Consolas"/>
+          <w:b/>
+          <w:bCs/>
+        </w:rPr>
+      </w:pPr>
+      <w:r>
+        <w:rPr>
+          <w:rFonts w:ascii="Consolas" w:hAnsi="Consolas"/>
+          <w:b/>
+          <w:bCs/>
+        </w:rPr>
+        <w:drawing>
+          <wp:inline distT="0" distB="0" distL="0" distR="0" wp14:anchorId="2D87DC18" wp14:editId="33076CAB">
+            <wp:extent cx="5943600" cy="1694180"/>
+            <wp:effectExtent l="0" t="0" r="0" b="1270"/>
+            <wp:docPr id="1454611004" name="Picture 1" descr="A screen shot of a computer&#10;&#10;AI-generated content may be incorrect."/>
+            <wp:cNvGraphicFramePr>
+              <a:graphicFrameLocks xmlns:a="http://schemas.openxmlformats.org/drawingml/2006/main" noChangeAspect="1"/>
+            </wp:cNvGraphicFramePr>
+            <a:graphic xmlns:a="http://schemas.openxmlformats.org/drawingml/2006/main">
+              <a:graphicData uri="http://schemas.openxmlformats.org/drawingml/2006/picture">
+                <pic:pic xmlns:pic="http://schemas.openxmlformats.org/drawingml/2006/picture">
+                  <pic:nvPicPr>
+                    <pic:cNvPr id="1454611004" name="Picture 1" descr="A screen shot of a computer&#10;&#10;AI-generated content may be incorrect."/>
+                    <pic:cNvPicPr/>
+                  </pic:nvPicPr>
+                  <pic:blipFill>
+                    <a:blip r:embed="rId6"/>
+                    <a:stretch>
+                      <a:fillRect/>
+                    </a:stretch>
+                  </pic:blipFill>
+                  <pic:spPr>
+                    <a:xfrm>
+                      <a:off x="0" y="0"/>
+                      <a:ext cx="5943600" cy="1694180"/>
+                    </a:xfrm>
+                    <a:prstGeom prst="rect">
+                      <a:avLst/>
+                    </a:prstGeom>
+                  </pic:spPr>
+                </pic:pic>
+              </a:graphicData>
+            </a:graphic>
+          </wp:inline>
+        </w:drawing>
+      </w:r>
+    </w:p>
+    <w:p>
+      <w:pPr>
+        <w:rPr>
+          <w:rFonts w:ascii="Cambria" w:hAnsi="Cambria"/>
+        </w:rPr>
+      </w:pPr>
+      <w:r>
+        <w:rPr>
+          <w:rFonts w:ascii="Cambria" w:hAnsi="Cambria"/>
+        </w:rPr>
+        <w:t xml:space="preserve">While this may seem O(n) at first with the for() loop, the loop doesn’t run </w:t>
+      </w:r>
+      <w:proofErr w:type="gramStart"/>
+      <w:r>
+        <w:rPr>
+          <w:rFonts w:ascii="Cambria" w:hAnsi="Cambria"/>
+        </w:rPr>
+        <w:t>off of</w:t>
+      </w:r>
+      <w:proofErr w:type="gramEnd"/>
+      <w:r>
+        <w:rPr>
+          <w:rFonts w:ascii="Cambria" w:hAnsi="Cambria"/>
+        </w:rPr>
+        <w:t xml:space="preserve"> the stack’s size and is therefore constant for all stack sizes when comparing them at the same k value. </w:t>
+      </w:r>
+      <m:oMath>
+        <m:r>
+          <w:rPr>
+            <w:rFonts w:ascii="Cambria Math" w:hAnsi="Cambria Math"/>
+          </w:rPr>
+          <m:t>∴</m:t>
+        </m:r>
+      </m:oMath>
+      <w:r>
+        <w:rPr>
+          <w:rFonts w:ascii="Cambria" w:hAnsi="Cambria"/>
+        </w:rPr>
+        <w:t>O(1)</w:t>
+      </w:r>
+    </w:p>
+    <w:p>
+      <w:pPr>
+        <w:rPr>
+          <w:rFonts w:ascii="Consolas" w:hAnsi="Consolas"/>
+          <w:b/>
+          <w:bCs/>
+        </w:rPr>
+      </w:pPr>
+      <w:r>
+        <w:rPr>
+          <w:rFonts w:ascii="Consolas" w:hAnsi="Consolas"/>
+          <w:b/>
+          <w:bCs/>
+        </w:rPr>
+        <w:t>int size()</w:t>
+      </w:r>
+    </w:p>
+    <w:p>
+      <w:pPr>
+        <w:rPr>
+          <w:rFonts w:ascii="Consolas" w:hAnsi="Consolas"/>
+          <w:b/>
+          <w:bCs/>
+        </w:rPr>
+      </w:pPr>
+      <w:r>
+        <w:rPr>
+          <w:rFonts w:ascii="Consolas" w:hAnsi="Consolas"/>
+          <w:b/>
+          <w:bCs/>
+        </w:rPr>
+        <w:drawing>
+          <wp:inline distT="0" distB="0" distL="0" distR="0" wp14:anchorId="33626F1B" wp14:editId="624D258A">
+            <wp:extent cx="3219899" cy="276264"/>
+            <wp:effectExtent l="0" t="0" r="0" b="9525"/>
+            <wp:docPr id="971010560" name="Picture 1"/>
+            <wp:cNvGraphicFramePr>
+              <a:graphicFrameLocks xmlns:a="http://schemas.openxmlformats.org/drawingml/2006/main" noChangeAspect="1"/>
+            </wp:cNvGraphicFramePr>
+            <a:graphic xmlns:a="http://schemas.openxmlformats.org/drawingml/2006/main">
+              <a:graphicData uri="http://schemas.openxmlformats.org/drawingml/2006/picture">
+                <pic:pic xmlns:pic="http://schemas.openxmlformats.org/drawingml/2006/picture">
+                  <pic:nvPicPr>
+                    <pic:cNvPr id="971010560" name=""/>
+                    <pic:cNvPicPr/>
+                  </pic:nvPicPr>
+                  <pic:blipFill>
+                    <a:blip r:embed="rId7"/>
+                    <a:stretch>
+                      <a:fillRect/>
+                    </a:stretch>
+                  </pic:blipFill>
+                  <pic:spPr>
+                    <a:xfrm>
+                      <a:off x="0" y="0"/>
+                      <a:ext cx="3219899" cy="276264"/>
+                    </a:xfrm>
+                    <a:prstGeom prst="rect">
+                      <a:avLst/>
+                    </a:prstGeom>
+                  </pic:spPr>
+                </pic:pic>
+              </a:graphicData>
+            </a:graphic>
+          </wp:inline>
+        </w:drawing>
+      </w:r>
+    </w:p>
+    <w:p>
+      <w:pPr>
+        <w:rPr>
+          <w:rFonts w:ascii="Cambria" w:hAnsi="Cambria"/>
+        </w:rPr>
+      </w:pPr>
+      <w:r>
+        <w:rPr>
+          <w:rFonts w:ascii="Cambria" w:hAnsi="Cambria"/>
+        </w:rPr>
+        <w:t xml:space="preserve">This just returns the size variable. </w:t>
+      </w:r>
+      <m:oMath>
+        <m:r>
+          <w:rPr>
+            <w:rFonts w:ascii="Cambria Math" w:hAnsi="Cambria Math"/>
+          </w:rPr>
+          <m:t>∴</m:t>
+        </m:r>
+      </m:oMath>
+      <w:r>
+        <w:rPr>
+          <w:rFonts w:ascii="Cambria" w:hAnsi="Cambria"/>
+        </w:rPr>
+        <w:t>O(1)</w:t>
+      </w:r>
+    </w:p>
+    <w:p>
+      <w:pPr>
+        <w:rPr>
+          <w:rFonts w:ascii="Consolas" w:hAnsi="Consolas"/>
+          <w:b/>
+          <w:bCs/>
+        </w:rPr>
+      </w:pPr>
+    </w:p>
+    <w:p>
+      <w:pPr>
+        <w:rPr>
+          <w:rFonts w:ascii="Consolas" w:hAnsi="Consolas"/>
+          <w:b/>
+          <w:bCs/>
+        </w:rPr>
+      </w:pPr>
+      <w:proofErr w:type="spellStart"/>
+      <w:r>
+        <w:rPr>
+          <w:rFonts w:ascii="Consolas" w:hAnsi="Consolas"/>
+          <w:b/>
+          <w:bCs/>
+        </w:rPr>
+        <w:lastRenderedPageBreak/>
+        <w:t>boolean</w:t>
+      </w:r>
+      <w:proofErr w:type="spellEnd"/>
+      <w:r>
+        <w:rPr>
+          <w:rFonts w:ascii="Consolas" w:hAnsi="Consolas"/>
+          <w:b/>
+          <w:bCs/>
         </w:rPr>
         <w:t xml:space="preserve"> </w:t>
       </w:r>
-      <w:r>
-        <w:rPr>
-          <w:rFonts w:ascii="Cambria" w:hAnsi="Cambria"/>
-        </w:rPr>
-        <w:t>is the first element checked.</w:t>
+      <w:proofErr w:type="spellStart"/>
+      <w:r>
+        <w:rPr>
+          <w:rFonts w:ascii="Consolas" w:hAnsi="Consolas"/>
+          <w:b/>
+          <w:bCs/>
+        </w:rPr>
+        <w:t>isEmpty</w:t>
+      </w:r>
+      <w:proofErr w:type="spellEnd"/>
+      <w:r>
+        <w:rPr>
+          <w:rFonts w:ascii="Consolas" w:hAnsi="Consolas"/>
+          <w:b/>
+          <w:bCs/>
+        </w:rPr>
+        <w:t>()</w:t>
+      </w:r>
+    </w:p>
+    <w:p>
+      <w:pPr>
+        <w:rPr>
+          <w:rFonts w:ascii="Consolas" w:hAnsi="Consolas"/>
+          <w:b/>
+          <w:bCs/>
+        </w:rPr>
+      </w:pPr>
+      <w:r>
+        <w:rPr>
+          <w:rFonts w:ascii="Consolas" w:hAnsi="Consolas"/>
+          <w:b/>
+          <w:bCs/>
+        </w:rPr>
+        <w:drawing>
+          <wp:inline distT="0" distB="0" distL="0" distR="0" wp14:anchorId="2A8ECFCC" wp14:editId="43C67DD5">
+            <wp:extent cx="4515480" cy="304843"/>
+            <wp:effectExtent l="0" t="0" r="0" b="0"/>
+            <wp:docPr id="939725811" name="Picture 1"/>
+            <wp:cNvGraphicFramePr>
+              <a:graphicFrameLocks xmlns:a="http://schemas.openxmlformats.org/drawingml/2006/main" noChangeAspect="1"/>
+            </wp:cNvGraphicFramePr>
+            <a:graphic xmlns:a="http://schemas.openxmlformats.org/drawingml/2006/main">
+              <a:graphicData uri="http://schemas.openxmlformats.org/drawingml/2006/picture">
+                <pic:pic xmlns:pic="http://schemas.openxmlformats.org/drawingml/2006/picture">
+                  <pic:nvPicPr>
+                    <pic:cNvPr id="939725811" name=""/>
+                    <pic:cNvPicPr/>
+                  </pic:nvPicPr>
+                  <pic:blipFill>
+                    <a:blip r:embed="rId8"/>
+                    <a:stretch>
+                      <a:fillRect/>
+                    </a:stretch>
+                  </pic:blipFill>
+                  <pic:spPr>
+                    <a:xfrm>
+                      <a:off x="0" y="0"/>
+                      <a:ext cx="4515480" cy="304843"/>
+                    </a:xfrm>
+                    <a:prstGeom prst="rect">
+                      <a:avLst/>
+                    </a:prstGeom>
+                  </pic:spPr>
+                </pic:pic>
+              </a:graphicData>
+            </a:graphic>
+          </wp:inline>
+        </w:drawing>
+      </w:r>
+    </w:p>
+    <w:p>
+      <w:pPr>
+        <w:rPr>
+          <w:rFonts w:ascii="Cambria" w:hAnsi="Cambria"/>
+        </w:rPr>
+      </w:pPr>
+      <w:r>
+        <w:rPr>
+          <w:rFonts w:ascii="Cambria" w:hAnsi="Cambria"/>
+        </w:rPr>
+        <w:t xml:space="preserve">This returns true if the size variable is 0, false otherwise. </w:t>
+      </w:r>
+      <m:oMath>
+        <m:r>
+          <w:rPr>
+            <w:rFonts w:ascii="Cambria Math" w:hAnsi="Cambria Math"/>
+          </w:rPr>
+          <m:t>∴</m:t>
+        </m:r>
+      </m:oMath>
+      <w:r>
+        <w:rPr>
+          <w:rFonts w:ascii="Cambria" w:hAnsi="Cambria"/>
+        </w:rPr>
+        <w:t>O(1)</w:t>
+      </w:r>
+    </w:p>
+    <w:p>
+      <w:pPr>
+        <w:rPr>
+          <w:rFonts w:ascii="Consolas" w:hAnsi="Consolas"/>
+          <w:b/>
+          <w:bCs/>
+        </w:rPr>
+      </w:pPr>
+      <w:r>
+        <w:rPr>
+          <w:rFonts w:ascii="Consolas" w:hAnsi="Consolas"/>
+          <w:b/>
+          <w:bCs/>
+        </w:rPr>
+        <w:t>E top()</w:t>
+      </w:r>
+      <w:r>
+        <w:rPr>
+          <w:rFonts w:ascii="Consolas" w:hAnsi="Consolas"/>
+          <w:b/>
+          <w:bCs/>
+        </w:rPr>
+        <w:drawing>
+          <wp:inline distT="0" distB="0" distL="0" distR="0" wp14:anchorId="0F6F318E" wp14:editId="46158022">
+            <wp:extent cx="5391902" cy="1028844"/>
+            <wp:effectExtent l="0" t="0" r="0" b="0"/>
+            <wp:docPr id="1289386038" name="Picture 1" descr="A computer screen shot of text&#10;&#10;AI-generated content may be incorrect."/>
+            <wp:cNvGraphicFramePr>
+              <a:graphicFrameLocks xmlns:a="http://schemas.openxmlformats.org/drawingml/2006/main" noChangeAspect="1"/>
+            </wp:cNvGraphicFramePr>
+            <a:graphic xmlns:a="http://schemas.openxmlformats.org/drawingml/2006/main">
+              <a:graphicData uri="http://schemas.openxmlformats.org/drawingml/2006/picture">
+                <pic:pic xmlns:pic="http://schemas.openxmlformats.org/drawingml/2006/picture">
+                  <pic:nvPicPr>
+                    <pic:cNvPr id="1289386038" name="Picture 1" descr="A computer screen shot of text&#10;&#10;AI-generated content may be incorrect."/>
+                    <pic:cNvPicPr/>
+                  </pic:nvPicPr>
+                  <pic:blipFill>
+                    <a:blip r:embed="rId9"/>
+                    <a:stretch>
+                      <a:fillRect/>
+                    </a:stretch>
+                  </pic:blipFill>
+                  <pic:spPr>
+                    <a:xfrm>
+                      <a:off x="0" y="0"/>
+                      <a:ext cx="5391902" cy="1028844"/>
+                    </a:xfrm>
+                    <a:prstGeom prst="rect">
+                      <a:avLst/>
+                    </a:prstGeom>
+                  </pic:spPr>
+                </pic:pic>
+              </a:graphicData>
+            </a:graphic>
+          </wp:inline>
+        </w:drawing>
+      </w:r>
+    </w:p>
+    <w:p>
+      <w:pPr>
+        <w:rPr>
+          <w:rFonts w:ascii="Cambria" w:hAnsi="Cambria"/>
+        </w:rPr>
+      </w:pPr>
+      <w:r>
+        <w:rPr>
+          <w:rFonts w:ascii="Cambria" w:hAnsi="Cambria"/>
+        </w:rPr>
+        <w:t xml:space="preserve">This returns the top node’s element, assuming top isn’t null. If it is, the method just throws an </w:t>
+      </w:r>
+      <w:proofErr w:type="spellStart"/>
+      <w:r>
+        <w:rPr>
+          <w:rFonts w:ascii="Cambria" w:hAnsi="Cambria"/>
+        </w:rPr>
+        <w:t>EmptyStackException</w:t>
+      </w:r>
+      <w:proofErr w:type="spellEnd"/>
+      <w:r>
+        <w:rPr>
+          <w:rFonts w:ascii="Cambria" w:hAnsi="Cambria"/>
+        </w:rPr>
+        <w:t xml:space="preserve">. </w:t>
+      </w:r>
+      <m:oMath>
+        <m:r>
+          <w:rPr>
+            <w:rFonts w:ascii="Cambria Math" w:hAnsi="Cambria Math"/>
+          </w:rPr>
+          <m:t>∴</m:t>
+        </m:r>
+      </m:oMath>
+      <w:r>
+        <w:rPr>
+          <w:rFonts w:ascii="Cambria" w:hAnsi="Cambria"/>
+        </w:rPr>
+        <w:t>O(1)</w:t>
+      </w:r>
+    </w:p>
+    <w:p>
+      <w:pPr>
+        <w:rPr>
+          <w:rFonts w:ascii="Cambria" w:hAnsi="Cambria"/>
+        </w:rPr>
+      </w:pPr>
+      <w:r>
+        <w:rPr>
+          <w:rFonts w:ascii="Cambria" w:hAnsi="Cambria"/>
+          <w:b/>
+          <w:bCs/>
+        </w:rPr>
+        <w:t>Testing</w:t>
+      </w:r>
+    </w:p>
+    <w:p>
+      <w:pPr>
+        <w:rPr>
+          <w:noProof/>
+        </w:rPr>
+      </w:pPr>
+      <w:r>
+        <w:rPr>
+          <w:rFonts w:ascii="Cambria" w:hAnsi="Cambria"/>
+        </w:rPr>
+        <w:t>Below is the main method (included in the attached java file) with test code along with its console output.</w:t>
+      </w:r>
+      <w:r>
+        <w:rPr>
+          <w:noProof/>
+        </w:rPr>
+        <w:t xml:space="preserve"> </w:t>
+      </w:r>
+      <w:r>
+        <w:rPr>
+          <w:rFonts w:ascii="Cambria" w:hAnsi="Cambria"/>
+          <w:noProof/>
+        </w:rPr>
+        <w:t>(The toString() method I used is in the attached java file)</w:t>
+      </w:r>
+      <w:r>
+        <w:rPr>
+          <w:noProof/>
+        </w:rPr>
+        <w:t xml:space="preserve"> </w:t>
+      </w:r>
+    </w:p>
+    <w:p>
+      <w:pPr>
+        <w:rPr>
+          <w:rFonts w:ascii="Cambria" w:hAnsi="Cambria"/>
+        </w:rPr>
+      </w:pPr>
+      <w:r>
+        <w:rPr>
+          <w:rFonts w:ascii="Cambria" w:hAnsi="Cambria"/>
+        </w:rPr>
+        <w:drawing>
+          <wp:anchor distT="0" distB="0" distL="114300" distR="114300" simplePos="0" relativeHeight="251659264" behindDoc="0" locked="0" layoutInCell="1" allowOverlap="1" wp14:anchorId="7A19E18D" wp14:editId="09BC8A5A">
+            <wp:simplePos x="0" y="0"/>
+            <wp:positionH relativeFrom="margin">
+              <wp:align>right</wp:align>
+            </wp:positionH>
+            <wp:positionV relativeFrom="paragraph">
+              <wp:posOffset>5715</wp:posOffset>
+            </wp:positionV>
+            <wp:extent cx="3101264" cy="2190750"/>
+            <wp:effectExtent l="0" t="0" r="4445" b="0"/>
+            <wp:wrapNone/>
+            <wp:docPr id="1613296857" name="Picture 1" descr="A computer screen shot of a program&#10;&#10;AI-generated content may be incorrect."/>
+            <wp:cNvGraphicFramePr>
+              <a:graphicFrameLocks xmlns:a="http://schemas.openxmlformats.org/drawingml/2006/main" noChangeAspect="1"/>
+            </wp:cNvGraphicFramePr>
+            <a:graphic xmlns:a="http://schemas.openxmlformats.org/drawingml/2006/main">
+              <a:graphicData uri="http://schemas.openxmlformats.org/drawingml/2006/picture">
+                <pic:pic xmlns:pic="http://schemas.openxmlformats.org/drawingml/2006/picture">
+                  <pic:nvPicPr>
+                    <pic:cNvPr id="1613296857" name="Picture 1" descr="A computer screen shot of a program&#10;&#10;AI-generated content may be incorrect."/>
+                    <pic:cNvPicPr/>
+                  </pic:nvPicPr>
+                  <pic:blipFill>
+                    <a:blip r:embed="rId10">
+                      <a:extLst>
+                        <a:ext uri="{28A0092B-C50C-407E-A947-70E740481C1C}">
+                          <a14:useLocalDpi xmlns:a14="http://schemas.microsoft.com/office/drawing/2010/main" val="0"/>
+                        </a:ext>
+                      </a:extLst>
+                    </a:blip>
+                    <a:stretch>
+                      <a:fillRect/>
+                    </a:stretch>
+                  </pic:blipFill>
+                  <pic:spPr>
+                    <a:xfrm>
+                      <a:off x="0" y="0"/>
+                      <a:ext cx="3101264" cy="2190750"/>
+                    </a:xfrm>
+                    <a:prstGeom prst="rect">
+                      <a:avLst/>
+                    </a:prstGeom>
+                  </pic:spPr>
+                </pic:pic>
+              </a:graphicData>
+            </a:graphic>
+            <wp14:sizeRelH relativeFrom="margin">
+              <wp14:pctWidth>0</wp14:pctWidth>
+            </wp14:sizeRelH>
+            <wp14:sizeRelV relativeFrom="margin">
+              <wp14:pctHeight>0</wp14:pctHeight>
+            </wp14:sizeRelV>
+          </wp:anchor>
+        </w:drawing>
+      </w:r>
+      <w:r>
+        <w:rPr>
+          <w:rFonts w:ascii="Cambria" w:hAnsi="Cambria"/>
+        </w:rPr>
+        <w:drawing>
+          <wp:anchor distT="0" distB="0" distL="114300" distR="114300" simplePos="0" relativeHeight="251658240" behindDoc="0" locked="0" layoutInCell="1" allowOverlap="1" wp14:anchorId="4E5F899E" wp14:editId="4B0DB9E6">
+            <wp:simplePos x="0" y="0"/>
+            <wp:positionH relativeFrom="column">
+              <wp:posOffset>-28575</wp:posOffset>
+            </wp:positionH>
+            <wp:positionV relativeFrom="paragraph">
+              <wp:posOffset>15240</wp:posOffset>
+            </wp:positionV>
+            <wp:extent cx="2822041" cy="3105150"/>
+            <wp:effectExtent l="0" t="0" r="0" b="0"/>
+            <wp:wrapNone/>
+            <wp:docPr id="1259132889" name="Picture 1" descr="A screen shot of a computer program&#10;&#10;AI-generated content may be incorrect."/>
+            <wp:cNvGraphicFramePr>
+              <a:graphicFrameLocks xmlns:a="http://schemas.openxmlformats.org/drawingml/2006/main" noChangeAspect="1"/>
+            </wp:cNvGraphicFramePr>
+            <a:graphic xmlns:a="http://schemas.openxmlformats.org/drawingml/2006/main">
+              <a:graphicData uri="http://schemas.openxmlformats.org/drawingml/2006/picture">
+                <pic:pic xmlns:pic="http://schemas.openxmlformats.org/drawingml/2006/picture">
+                  <pic:nvPicPr>
+                    <pic:cNvPr id="1259132889" name="Picture 1" descr="A screen shot of a computer program&#10;&#10;AI-generated content may be incorrect."/>
+                    <pic:cNvPicPr/>
+                  </pic:nvPicPr>
+                  <pic:blipFill>
+                    <a:blip r:embed="rId11" cstate="print">
+                      <a:extLst>
+                        <a:ext uri="{28A0092B-C50C-407E-A947-70E740481C1C}">
+                          <a14:useLocalDpi xmlns:a14="http://schemas.microsoft.com/office/drawing/2010/main" val="0"/>
+                        </a:ext>
+                      </a:extLst>
+                    </a:blip>
+                    <a:stretch>
+                      <a:fillRect/>
+                    </a:stretch>
+                  </pic:blipFill>
+                  <pic:spPr>
+                    <a:xfrm>
+                      <a:off x="0" y="0"/>
+                      <a:ext cx="2822041" cy="3105150"/>
+                    </a:xfrm>
+                    <a:prstGeom prst="rect">
+                      <a:avLst/>
+                    </a:prstGeom>
+                  </pic:spPr>
+                </pic:pic>
+              </a:graphicData>
+            </a:graphic>
+          </wp:anchor>
+        </w:drawing>
       </w:r>
     </w:p>
     <w:sectPr>

</xml_diff>